<commit_message>
1.0 into new branch 'shit'
</commit_message>
<xml_diff>
--- a/Vstup.docx
+++ b/Vstup.docx
@@ -11,6 +11,18 @@
           <w:b/>
         </w:rPr>
       </w:pPr>
+      <w:r>
+        <w:rPr>
+          <w:rFonts w:ascii="Times New Roman" w:hAnsi="Times New Roman" w:cs="Times New Roman"/>
+          <w:b/>
+          <w:sz w:val="28"/>
+          <w:szCs w:val="28"/>
+          <w:lang w:val="en-US"/>
+        </w:rPr>
+        <w:t>1</w:t>
+      </w:r>
+      <w:bookmarkStart w:id="0" w:name="_GoBack"/>
+      <w:bookmarkEnd w:id="0"/>
       <w:r>
         <w:rPr>
           <w:rFonts w:ascii="Times New Roman" w:hAnsi="Times New Roman" w:cs="Times New Roman"/>
@@ -3377,20 +3389,42 @@
         </w:rPr>
         <w:t> </w:t>
       </w:r>
-      <w:hyperlink r:id="rId8" w:history="1">
-        <w:r>
-          <w:rPr>
-            <w:rStyle w:val="a6"/>
-            <w:rFonts w:ascii="Arial" w:hAnsi="Arial" w:cs="Arial"/>
-            <w:color w:val="FE6D04"/>
-            <w:sz w:val="26"/>
-            <w:szCs w:val="26"/>
-            <w:shd w:val="clear" w:color="auto" w:fill="FFFFFF"/>
-            <w:lang w:val="en-US"/>
-          </w:rPr>
-          <w:t>ISO 25010</w:t>
-        </w:r>
-      </w:hyperlink>
+      <w:r>
+        <w:fldChar w:fldCharType="begin"/>
+      </w:r>
+      <w:r>
+        <w:rPr>
+          <w:lang w:val="en-US"/>
+        </w:rPr>
+        <w:instrText xml:space="preserve"> HYPERLINK "http://www.iso.org/iso/catalogue_detail.htm?csnumber=35733" </w:instrText>
+      </w:r>
+      <w:r>
+        <w:fldChar w:fldCharType="separate"/>
+      </w:r>
+      <w:r>
+        <w:rPr>
+          <w:rStyle w:val="a6"/>
+          <w:rFonts w:ascii="Arial" w:hAnsi="Arial" w:cs="Arial"/>
+          <w:color w:val="FE6D04"/>
+          <w:sz w:val="26"/>
+          <w:szCs w:val="26"/>
+          <w:shd w:val="clear" w:color="auto" w:fill="FFFFFF"/>
+          <w:lang w:val="en-US"/>
+        </w:rPr>
+        <w:t>ISO 25010</w:t>
+      </w:r>
+      <w:r>
+        <w:rPr>
+          <w:rStyle w:val="a6"/>
+          <w:rFonts w:ascii="Arial" w:hAnsi="Arial" w:cs="Arial"/>
+          <w:color w:val="FE6D04"/>
+          <w:sz w:val="26"/>
+          <w:szCs w:val="26"/>
+          <w:shd w:val="clear" w:color="auto" w:fill="FFFFFF"/>
+          <w:lang w:val="en-US"/>
+        </w:rPr>
+        <w:fldChar w:fldCharType="end"/>
+      </w:r>
       <w:r>
         <w:rPr>
           <w:rStyle w:val="apple-converted-space"/>
@@ -3481,7 +3515,7 @@
                     </pic:cNvPicPr>
                   </pic:nvPicPr>
                   <pic:blipFill>
-                    <a:blip r:embed="rId9">
+                    <a:blip r:embed="rId8">
                       <a:extLst>
                         <a:ext uri="{28A0092B-C50C-407E-A947-70E740481C1C}">
                           <a14:useLocalDpi xmlns:a14="http://schemas.microsoft.com/office/drawing/2010/main" val="0"/>
@@ -3524,8 +3558,6 @@
           <w:lang w:val="en-US"/>
         </w:rPr>
       </w:pPr>
-      <w:bookmarkStart w:id="0" w:name="_GoBack"/>
-      <w:bookmarkEnd w:id="0"/>
     </w:p>
     <w:p>
       <w:pPr>

</xml_diff>